<commit_message>
Updated Windows App SDK Tutorials for HTML
</commit_message>
<xml_diff>
--- a/tutorials/docx/win-app-sdk-setup-and-start.docx
+++ b/tutorials/docx/win-app-sdk-setup-and-start.docx
@@ -368,6 +368,24 @@
                               </w:rPr>
                             </w:pPr>
                           </w:p>
+                          <w:p>
+                            <w:pPr>
+                              <w:jc w:val="center"/>
+                              <w:rPr>
+                                <w:color w:val="5E7495"/>
+                                <w:sz w:val="96"/>
+                                <w:szCs w:val="96"/>
+                              </w:rPr>
+                            </w:pPr>
+                            <w:r>
+                              <w:rPr>
+                                <w:color w:val="5E7495"/>
+                                <w:sz w:val="96"/>
+                                <w:szCs w:val="96"/>
+                              </w:rPr>
+                              <w:t>Setup and Start</w:t>
+                            </w:r>
+                          </w:p>
                         </w:txbxContent>
                       </wps:txbx>
                       <wps:bodyPr rot="0" spcFirstLastPara="0" vertOverflow="overflow" horzOverflow="overflow" vert="horz" wrap="square" lIns="91440" tIns="45720" rIns="91440" bIns="45720" numCol="1" spcCol="0" rtlCol="0" fromWordArt="0" anchor="t" anchorCtr="0" forceAA="0" compatLnSpc="1">
@@ -434,6 +452,24 @@
                           <w:szCs w:val="96"/>
                         </w:rPr>
                       </w:pPr>
+                    </w:p>
+                    <w:p>
+                      <w:pPr>
+                        <w:jc w:val="center"/>
+                        <w:rPr>
+                          <w:color w:val="5E7495"/>
+                          <w:sz w:val="96"/>
+                          <w:szCs w:val="96"/>
+                        </w:rPr>
+                      </w:pPr>
+                      <w:r>
+                        <w:rPr>
+                          <w:color w:val="5E7495"/>
+                          <w:sz w:val="96"/>
+                          <w:szCs w:val="96"/>
+                        </w:rPr>
+                        <w:t>Setup and Start</w:t>
+                      </w:r>
                     </w:p>
                   </w:txbxContent>
                 </v:textbox>
@@ -679,154 +715,74 @@
       </w:pPr>
     </w:p>
     <w:p>
-      <w:r>
-        <w:rPr>
-          <w:b/>
-          <w:bCs/>
-        </w:rPr>
-        <w:t xml:space="preserve">Windows App SDK </w:t>
-      </w:r>
-      <w:r>
-        <w:t xml:space="preserve">allows you to create Applications </w:t>
-      </w:r>
-      <w:r>
-        <w:t>by</w:t>
-      </w:r>
-      <w:r>
-        <w:t xml:space="preserve"> </w:t>
-      </w:r>
-      <w:r>
-        <w:t>providing</w:t>
-      </w:r>
-      <w:r>
-        <w:t xml:space="preserve"> a modern Development </w:t>
-      </w:r>
-      <w:r>
-        <w:rPr>
-          <w:b/>
-          <w:bCs/>
-        </w:rPr>
-        <w:t>Platform</w:t>
-      </w:r>
-      <w:r>
-        <w:t xml:space="preserve"> for </w:t>
-      </w:r>
-      <w:r>
-        <w:rPr>
-          <w:b/>
-          <w:bCs/>
+      <w:pPr>
+        <w:rPr>
+          <w:rFonts w:cs="Segoe UI"/>
+          <w:color w:val="000000"/>
+          <w:shd w:val="clear" w:color="auto" w:fill="FFFFFF"/>
+        </w:rPr>
+      </w:pPr>
+      <w:r>
+        <w:rPr>
+          <w:rStyle w:val="Strong"/>
+          <w:rFonts w:cs="Segoe UI"/>
+          <w:color w:val="000000"/>
+          <w:shd w:val="clear" w:color="auto" w:fill="FFFFFF"/>
+        </w:rPr>
+        <w:t>Windows App SDK</w:t>
+      </w:r>
+      <w:r>
+        <w:rPr>
+          <w:rFonts w:cs="Segoe UI"/>
+          <w:color w:val="000000"/>
+          <w:shd w:val="clear" w:color="auto" w:fill="FFFFFF"/>
+        </w:rPr>
+        <w:t> provides a modern development platform for developing applications for </w:t>
+      </w:r>
+      <w:r>
+        <w:rPr>
+          <w:rStyle w:val="Strong"/>
+          <w:rFonts w:cs="Segoe UI"/>
+          <w:color w:val="000000"/>
+          <w:shd w:val="clear" w:color="auto" w:fill="FFFFFF"/>
         </w:rPr>
         <w:t>Windows 11</w:t>
       </w:r>
       <w:r>
-        <w:t xml:space="preserve"> and </w:t>
-      </w:r>
-      <w:r>
-        <w:rPr>
-          <w:b/>
-          <w:bCs/>
+        <w:rPr>
+          <w:rStyle w:val="Strong"/>
+          <w:rFonts w:cs="Segoe UI"/>
+          <w:b w:val="0"/>
+          <w:bCs w:val="0"/>
+          <w:color w:val="000000"/>
+          <w:shd w:val="clear" w:color="auto" w:fill="FFFFFF"/>
+        </w:rPr>
+        <w:t>,</w:t>
+      </w:r>
+      <w:r>
+        <w:rPr>
+          <w:rFonts w:cs="Segoe UI"/>
+          <w:color w:val="000000"/>
+          <w:shd w:val="clear" w:color="auto" w:fill="FFFFFF"/>
+        </w:rPr>
+        <w:t> but you can also develop applications for </w:t>
+      </w:r>
+      <w:r>
+        <w:rPr>
+          <w:rStyle w:val="Strong"/>
+          <w:rFonts w:cs="Segoe UI"/>
+          <w:color w:val="000000"/>
+          <w:shd w:val="clear" w:color="auto" w:fill="FFFFFF"/>
         </w:rPr>
         <w:t>Windows 10</w:t>
       </w:r>
       <w:r>
-        <w:t xml:space="preserve"> for version 1809 and late</w:t>
-      </w:r>
-      <w:r>
-        <w:t>r.</w:t>
-      </w:r>
-      <w:r>
-        <w:t xml:space="preserve"> </w:t>
-      </w:r>
-      <w:r>
-        <w:t>Y</w:t>
-      </w:r>
-      <w:r>
-        <w:t xml:space="preserve">ou can get </w:t>
-      </w:r>
-      <w:r>
-        <w:rPr>
-          <w:b/>
-          <w:bCs/>
-        </w:rPr>
-        <w:t>Setup</w:t>
-      </w:r>
-      <w:r>
-        <w:t xml:space="preserve"> </w:t>
-      </w:r>
-      <w:r>
-        <w:t>in</w:t>
-      </w:r>
-      <w:r>
-        <w:t xml:space="preserve"> </w:t>
-      </w:r>
-      <w:r>
-        <w:rPr>
-          <w:b/>
-          <w:bCs/>
-        </w:rPr>
-        <w:t>Windows 11</w:t>
-      </w:r>
-      <w:r>
-        <w:t xml:space="preserve">, </w:t>
-      </w:r>
-      <w:r>
-        <w:rPr>
-          <w:b/>
-          <w:bCs/>
-        </w:rPr>
-        <w:t>Install</w:t>
-      </w:r>
-      <w:r>
-        <w:rPr>
-          <w:b/>
-          <w:bCs/>
-        </w:rPr>
-        <w:t xml:space="preserve"> </w:t>
-      </w:r>
-      <w:r>
-        <w:t xml:space="preserve">what you need </w:t>
-      </w:r>
-      <w:r>
-        <w:t>with</w:t>
-      </w:r>
-      <w:r>
-        <w:t xml:space="preserve"> </w:t>
-      </w:r>
-      <w:r>
-        <w:rPr>
-          <w:b/>
-          <w:bCs/>
-        </w:rPr>
-        <w:t>Visual Studio 2022</w:t>
-      </w:r>
-      <w:r>
-        <w:t xml:space="preserve"> and </w:t>
-      </w:r>
-      <w:r>
-        <w:t>get ready to</w:t>
-      </w:r>
-      <w:r>
-        <w:t xml:space="preserve"> </w:t>
-      </w:r>
-      <w:r>
-        <w:rPr>
-          <w:b/>
-          <w:bCs/>
-        </w:rPr>
-        <w:t>Start</w:t>
-      </w:r>
-      <w:r>
-        <w:t xml:space="preserve"> creating Applications using </w:t>
-      </w:r>
-      <w:r>
-        <w:rPr>
-          <w:b/>
-          <w:bCs/>
-        </w:rPr>
-        <w:t>Windows App SDK</w:t>
-      </w:r>
-      <w:r>
-        <w:t>.</w:t>
+        <w:rPr>
+          <w:rFonts w:cs="Segoe UI"/>
+          <w:color w:val="000000"/>
+          <w:shd w:val="clear" w:color="auto" w:fill="FFFFFF"/>
+        </w:rPr>
+        <w:t> version 1809 and later.</w:t>
       </w:r>
     </w:p>
     <w:p/>
@@ -908,68 +864,63 @@
           </w:tcPr>
           <w:p>
             <w:r>
-              <w:t>Right-Click on</w:t>
-            </w:r>
-            <w:r>
-              <w:t xml:space="preserve"> </w:t>
-            </w:r>
-            <w:r>
-              <w:rPr>
-                <w:b/>
-                <w:bCs/>
+              <w:rPr>
+                <w:rFonts w:cs="Segoe UI"/>
+                <w:color w:val="000000"/>
+                <w:shd w:val="clear" w:color="auto" w:fill="FFFFFF"/>
+              </w:rPr>
+              <w:t>Right-click on </w:t>
+            </w:r>
+            <w:r>
+              <w:rPr>
+                <w:rStyle w:val="Strong"/>
+                <w:rFonts w:cs="Segoe UI"/>
+                <w:color w:val="000000"/>
+                <w:shd w:val="clear" w:color="auto" w:fill="FFFFFF"/>
               </w:rPr>
               <w:t>Start</w:t>
             </w:r>
             <w:r>
-              <w:t xml:space="preserve"> then</w:t>
-            </w:r>
-            <w:r>
-              <w:t xml:space="preserve"> select</w:t>
-            </w:r>
-            <w:r>
-              <w:t xml:space="preserve"> </w:t>
-            </w:r>
-            <w:r>
-              <w:rPr>
-                <w:b/>
-                <w:bCs/>
+              <w:rPr>
+                <w:rFonts w:cs="Segoe UI"/>
+                <w:color w:val="000000"/>
+                <w:shd w:val="clear" w:color="auto" w:fill="FFFFFF"/>
+              </w:rPr>
+              <w:t> then select or search for </w:t>
+            </w:r>
+            <w:r>
+              <w:rPr>
+                <w:rStyle w:val="Strong"/>
+                <w:rFonts w:cs="Segoe UI"/>
+                <w:color w:val="000000"/>
+                <w:shd w:val="clear" w:color="auto" w:fill="FFFFFF"/>
               </w:rPr>
               <w:t>Settings</w:t>
             </w:r>
             <w:r>
-              <w:t xml:space="preserve"> </w:t>
-            </w:r>
-            <w:r>
-              <w:t xml:space="preserve">or </w:t>
-            </w:r>
-            <w:r>
-              <w:t>Search</w:t>
-            </w:r>
-            <w:r>
-              <w:t xml:space="preserve"> for </w:t>
-            </w:r>
-            <w:r>
-              <w:rPr>
-                <w:b/>
-                <w:bCs/>
-              </w:rPr>
-              <w:t xml:space="preserve">Settings </w:t>
-            </w:r>
-            <w:r>
-              <w:t>from</w:t>
-            </w:r>
-            <w:r>
-              <w:t xml:space="preserve"> the </w:t>
-            </w:r>
-            <w:r>
-              <w:rPr>
-                <w:b/>
-                <w:bCs/>
+              <w:rPr>
+                <w:rFonts w:cs="Segoe UI"/>
+                <w:color w:val="000000"/>
+                <w:shd w:val="clear" w:color="auto" w:fill="FFFFFF"/>
+              </w:rPr>
+              <w:t> from the </w:t>
+            </w:r>
+            <w:r>
+              <w:rPr>
+                <w:rStyle w:val="Strong"/>
+                <w:rFonts w:cs="Segoe UI"/>
+                <w:color w:val="000000"/>
+                <w:shd w:val="clear" w:color="auto" w:fill="FFFFFF"/>
               </w:rPr>
               <w:t>Start Menu</w:t>
             </w:r>
             <w:r>
-              <w:t xml:space="preserve"> and Select it.</w:t>
+              <w:rPr>
+                <w:rFonts w:cs="Segoe UI"/>
+                <w:color w:val="000000"/>
+                <w:shd w:val="clear" w:color="auto" w:fill="FFFFFF"/>
+              </w:rPr>
+              <w:t> and then select it.</w:t>
             </w:r>
           </w:p>
         </w:tc>
@@ -1043,35 +994,36 @@
               </w:rPr>
             </w:pPr>
             <w:r>
-              <w:t>Next</w:t>
-            </w:r>
-            <w:r>
-              <w:t xml:space="preserve"> from </w:t>
-            </w:r>
-            <w:r>
-              <w:rPr>
-                <w:b/>
-                <w:bCs/>
-              </w:rPr>
-              <w:t>Setting</w:t>
-            </w:r>
-            <w:r>
-              <w:rPr>
-                <w:b/>
-                <w:bCs/>
-              </w:rPr>
-              <w:t>s</w:t>
-            </w:r>
-            <w:r>
-              <w:t xml:space="preserve"> select</w:t>
-            </w:r>
-            <w:r>
-              <w:t xml:space="preserve"> </w:t>
-            </w:r>
-            <w:r>
-              <w:rPr>
-                <w:b/>
-                <w:bCs/>
+              <w:rPr>
+                <w:rFonts w:cs="Segoe UI"/>
+                <w:color w:val="000000"/>
+                <w:shd w:val="clear" w:color="auto" w:fill="FFFFFF"/>
+              </w:rPr>
+              <w:t>Next from </w:t>
+            </w:r>
+            <w:r>
+              <w:rPr>
+                <w:rStyle w:val="Strong"/>
+                <w:rFonts w:cs="Segoe UI"/>
+                <w:color w:val="000000"/>
+                <w:shd w:val="clear" w:color="auto" w:fill="FFFFFF"/>
+              </w:rPr>
+              <w:t>Settings</w:t>
+            </w:r>
+            <w:r>
+              <w:rPr>
+                <w:rFonts w:cs="Segoe UI"/>
+                <w:color w:val="000000"/>
+                <w:shd w:val="clear" w:color="auto" w:fill="FFFFFF"/>
+              </w:rPr>
+              <w:t> select </w:t>
+            </w:r>
+            <w:r>
+              <w:rPr>
+                <w:rStyle w:val="Strong"/>
+                <w:rFonts w:cs="Segoe UI"/>
+                <w:color w:val="000000"/>
+                <w:shd w:val="clear" w:color="auto" w:fill="FFFFFF"/>
               </w:rPr>
               <w:t>Privacy &amp; security</w:t>
             </w:r>
@@ -1162,24 +1114,49 @@
               </w:rPr>
             </w:pPr>
             <w:r>
-              <w:t xml:space="preserve">Then in </w:t>
-            </w:r>
-            <w:r>
-              <w:rPr>
-                <w:b/>
-                <w:bCs/>
+              <w:rPr>
+                <w:rFonts w:cs="Segoe UI"/>
+                <w:color w:val="000000"/>
+                <w:shd w:val="clear" w:color="auto" w:fill="FFFFFF"/>
+              </w:rPr>
+              <w:t>Then in </w:t>
+            </w:r>
+            <w:r>
+              <w:rPr>
+                <w:rStyle w:val="Strong"/>
+                <w:rFonts w:cs="Segoe UI"/>
+                <w:color w:val="000000"/>
+                <w:shd w:val="clear" w:color="auto" w:fill="FFFFFF"/>
               </w:rPr>
               <w:t>Privacy &amp; security</w:t>
             </w:r>
             <w:r>
-              <w:t xml:space="preserve"> select </w:t>
-            </w:r>
-            <w:r>
-              <w:rPr>
-                <w:b/>
-                <w:bCs/>
-              </w:rPr>
-              <w:t>For developers</w:t>
+              <w:rPr>
+                <w:rFonts w:cs="Segoe UI"/>
+                <w:color w:val="000000"/>
+                <w:shd w:val="clear" w:color="auto" w:fill="FFFFFF"/>
+              </w:rPr>
+              <w:t> select </w:t>
+            </w:r>
+            <w:proofErr w:type="gramStart"/>
+            <w:r>
+              <w:rPr>
+                <w:rStyle w:val="Strong"/>
+                <w:rFonts w:cs="Segoe UI"/>
+                <w:color w:val="000000"/>
+                <w:shd w:val="clear" w:color="auto" w:fill="FFFFFF"/>
+              </w:rPr>
+              <w:t>For</w:t>
+            </w:r>
+            <w:proofErr w:type="gramEnd"/>
+            <w:r>
+              <w:rPr>
+                <w:rStyle w:val="Strong"/>
+                <w:rFonts w:cs="Segoe UI"/>
+                <w:color w:val="000000"/>
+                <w:shd w:val="clear" w:color="auto" w:fill="FFFFFF"/>
+              </w:rPr>
+              <w:t xml:space="preserve"> developers</w:t>
             </w:r>
           </w:p>
         </w:tc>
@@ -1261,65 +1238,109 @@
             <w:tcW w:w="5228" w:type="dxa"/>
           </w:tcPr>
           <w:p>
-            <w:r>
-              <w:t xml:space="preserve">Finally in </w:t>
-            </w:r>
-            <w:r>
-              <w:rPr>
-                <w:b/>
-                <w:bCs/>
+            <w:proofErr w:type="gramStart"/>
+            <w:r>
+              <w:rPr>
+                <w:rFonts w:cs="Segoe UI"/>
+                <w:color w:val="000000"/>
+                <w:shd w:val="clear" w:color="auto" w:fill="FFFFFF"/>
+              </w:rPr>
+              <w:t>Finally</w:t>
+            </w:r>
+            <w:proofErr w:type="gramEnd"/>
+            <w:r>
+              <w:rPr>
+                <w:rFonts w:cs="Segoe UI"/>
+                <w:color w:val="000000"/>
+                <w:shd w:val="clear" w:color="auto" w:fill="FFFFFF"/>
+              </w:rPr>
+              <w:t xml:space="preserve"> in </w:t>
+            </w:r>
+            <w:r>
+              <w:rPr>
+                <w:rStyle w:val="Strong"/>
+                <w:rFonts w:cs="Segoe UI"/>
+                <w:color w:val="000000"/>
+                <w:shd w:val="clear" w:color="auto" w:fill="FFFFFF"/>
               </w:rPr>
               <w:t>For developers</w:t>
             </w:r>
             <w:r>
-              <w:t xml:space="preserve"> make sure that the </w:t>
-            </w:r>
-            <w:r>
-              <w:rPr>
-                <w:b/>
-                <w:bCs/>
+              <w:rPr>
+                <w:rFonts w:cs="Segoe UI"/>
+                <w:color w:val="000000"/>
+                <w:shd w:val="clear" w:color="auto" w:fill="FFFFFF"/>
+              </w:rPr>
+              <w:t> make sure that the </w:t>
+            </w:r>
+            <w:r>
+              <w:rPr>
+                <w:rStyle w:val="Strong"/>
+                <w:rFonts w:cs="Segoe UI"/>
+                <w:color w:val="000000"/>
+                <w:shd w:val="clear" w:color="auto" w:fill="FFFFFF"/>
               </w:rPr>
               <w:t>Toggle</w:t>
             </w:r>
             <w:r>
-              <w:t xml:space="preserve"> underneath </w:t>
-            </w:r>
-            <w:r>
-              <w:rPr>
-                <w:b/>
-                <w:bCs/>
-              </w:rPr>
-              <w:t>Install apps from any source, including loose</w:t>
-            </w:r>
-            <w:r>
-              <w:t xml:space="preserve"> </w:t>
-            </w:r>
-            <w:r>
-              <w:rPr>
-                <w:b/>
-                <w:bCs/>
-              </w:rPr>
-              <w:t>files</w:t>
-            </w:r>
-            <w:r>
-              <w:t xml:space="preserve"> is set to </w:t>
-            </w:r>
-            <w:r>
-              <w:rPr>
-                <w:b/>
-                <w:bCs/>
+              <w:rPr>
+                <w:rFonts w:cs="Segoe UI"/>
+                <w:color w:val="000000"/>
+                <w:shd w:val="clear" w:color="auto" w:fill="FFFFFF"/>
+              </w:rPr>
+              <w:t> in </w:t>
+            </w:r>
+            <w:r>
+              <w:rPr>
+                <w:rStyle w:val="Strong"/>
+                <w:rFonts w:cs="Segoe UI"/>
+                <w:color w:val="000000"/>
+                <w:shd w:val="clear" w:color="auto" w:fill="FFFFFF"/>
+              </w:rPr>
+              <w:t>Developer mode</w:t>
+            </w:r>
+            <w:r>
+              <w:rPr>
+                <w:rFonts w:cs="Segoe UI"/>
+                <w:color w:val="000000"/>
+                <w:shd w:val="clear" w:color="auto" w:fill="FFFFFF"/>
+              </w:rPr>
+              <w:t> underneath </w:t>
+            </w:r>
+            <w:r>
+              <w:rPr>
+                <w:rFonts w:cs="Segoe UI"/>
+                <w:i/>
+                <w:iCs/>
+                <w:color w:val="000000"/>
+                <w:shd w:val="clear" w:color="auto" w:fill="FFFFFF"/>
+              </w:rPr>
+              <w:t>Install apps from any source, including loose files</w:t>
+            </w:r>
+            <w:r>
+              <w:rPr>
+                <w:rFonts w:cs="Segoe UI"/>
+                <w:color w:val="000000"/>
+                <w:shd w:val="clear" w:color="auto" w:fill="FFFFFF"/>
+              </w:rPr>
+              <w:t> is set to </w:t>
+            </w:r>
+            <w:r>
+              <w:rPr>
+                <w:rStyle w:val="Strong"/>
+                <w:rFonts w:cs="Segoe UI"/>
+                <w:color w:val="000000"/>
+                <w:shd w:val="clear" w:color="auto" w:fill="FFFFFF"/>
               </w:rPr>
               <w:t>On</w:t>
             </w:r>
             <w:r>
               <w:rPr>
-                <w:b/>
-                <w:bCs/>
-              </w:rPr>
-              <w:t xml:space="preserve"> </w:t>
-            </w:r>
-            <w:r>
-              <w:t>if it is not already.</w:t>
+                <w:rFonts w:cs="Segoe UI"/>
+                <w:color w:val="000000"/>
+                <w:shd w:val="clear" w:color="auto" w:fill="FFFFFF"/>
+              </w:rPr>
+              <w:t> if it is not already.</w:t>
             </w:r>
           </w:p>
         </w:tc>
@@ -1425,7 +1446,31 @@
         <w:rPr>
           <w:bCs/>
         </w:rPr>
-        <w:t xml:space="preserve"> Applications will be created using </w:t>
+        <w:t xml:space="preserve"> </w:t>
+      </w:r>
+      <w:r>
+        <w:rPr>
+          <w:bCs/>
+        </w:rPr>
+        <w:t>a</w:t>
+      </w:r>
+      <w:r>
+        <w:rPr>
+          <w:bCs/>
+        </w:rPr>
+        <w:t xml:space="preserve">pplications </w:t>
+      </w:r>
+      <w:r>
+        <w:rPr>
+          <w:bCs/>
+        </w:rPr>
+        <w:t>can</w:t>
+      </w:r>
+      <w:r>
+        <w:rPr>
+          <w:bCs/>
+        </w:rPr>
+        <w:t xml:space="preserve"> be created using </w:t>
       </w:r>
       <w:r>
         <w:rPr>
@@ -1449,7 +1494,31 @@
         <w:rPr>
           <w:bCs/>
         </w:rPr>
-        <w:t xml:space="preserve"> this, if this has not be done already</w:t>
+        <w:t xml:space="preserve"> </w:t>
+      </w:r>
+      <w:r>
+        <w:rPr>
+          <w:bCs/>
+        </w:rPr>
+        <w:t>it</w:t>
+      </w:r>
+      <w:r>
+        <w:rPr>
+          <w:bCs/>
+        </w:rPr>
+        <w:t>, if this has not be</w:t>
+      </w:r>
+      <w:r>
+        <w:rPr>
+          <w:bCs/>
+        </w:rPr>
+        <w:t>en</w:t>
+      </w:r>
+      <w:r>
+        <w:rPr>
+          <w:bCs/>
+        </w:rPr>
+        <w:t xml:space="preserve"> done already</w:t>
       </w:r>
       <w:r>
         <w:rPr>
@@ -1572,7 +1641,13 @@
               <w:t>Visual Studio 2022</w:t>
             </w:r>
             <w:r>
-              <w:t xml:space="preserve"> that you can use for free to create your Applications with.</w:t>
+              <w:t xml:space="preserve"> that you can use for free to create your </w:t>
+            </w:r>
+            <w:r>
+              <w:t>own a</w:t>
+            </w:r>
+            <w:r>
+              <w:t>pplications with.</w:t>
             </w:r>
           </w:p>
         </w:tc>
@@ -1657,8 +1732,8 @@
             </w:r>
             <w:r>
               <w:rPr>
-                <w:b/>
-                <w:bCs/>
+                <w:i/>
+                <w:iCs/>
               </w:rPr>
               <w:t>Thank you for downloading Visual Studio</w:t>
             </w:r>
@@ -1841,11 +1916,10 @@
               <w:t xml:space="preserve">to begin </w:t>
             </w:r>
             <w:r>
-              <w:rPr>
-                <w:b/>
-                <w:bCs/>
-              </w:rPr>
-              <w:t>Installation</w:t>
+              <w:t>i</w:t>
+            </w:r>
+            <w:r>
+              <w:t>nstallation</w:t>
             </w:r>
             <w:r>
               <w:t>.</w:t>
@@ -2142,11 +2216,7 @@
               <w:t xml:space="preserve">and follow any further instructions to complete the </w:t>
             </w:r>
             <w:r>
-              <w:rPr>
-                <w:b/>
-                <w:bCs/>
-              </w:rPr>
-              <w:t>Installation</w:t>
+              <w:t>installation</w:t>
             </w:r>
             <w:r>
               <w:rPr>
@@ -2166,7 +2236,13 @@
               <w:t xml:space="preserve">Visual Studio 2022 </w:t>
             </w:r>
             <w:r>
-              <w:t xml:space="preserve">and </w:t>
+              <w:t>and</w:t>
+            </w:r>
+            <w:r>
+              <w:t xml:space="preserve"> the</w:t>
+            </w:r>
+            <w:r>
+              <w:t xml:space="preserve"> </w:t>
             </w:r>
             <w:r>
               <w:rPr>
@@ -2263,17 +2339,23 @@
     <w:p/>
     <w:p>
       <w:r>
-        <w:t xml:space="preserve">To get Started with a </w:t>
-      </w:r>
-      <w:r>
-        <w:rPr>
-          <w:b/>
-          <w:bCs/>
-        </w:rPr>
-        <w:t>Tutorial</w:t>
-      </w:r>
-      <w:r>
-        <w:t xml:space="preserve"> y</w:t>
+        <w:t xml:space="preserve">To </w:t>
+      </w:r>
+      <w:r>
+        <w:t xml:space="preserve">create an application using the </w:t>
+      </w:r>
+      <w:r>
+        <w:rPr>
+          <w:b/>
+          <w:bCs/>
+        </w:rPr>
+        <w:t>Windows App SDK</w:t>
+      </w:r>
+      <w:r>
+        <w:t xml:space="preserve"> </w:t>
+      </w:r>
+      <w:r>
+        <w:t>y</w:t>
       </w:r>
       <w:r>
         <w:t xml:space="preserve">ou will need to open </w:t>
@@ -2288,15 +2370,30 @@
       <w:r>
         <w:t xml:space="preserve"> and </w:t>
       </w:r>
-      <w:r>
-        <w:rPr>
-          <w:b/>
-          <w:bCs/>
-        </w:rPr>
-        <w:t>Create a new project</w:t>
-      </w:r>
-      <w:r>
-        <w:t>, do this with the following:</w:t>
+      <w:proofErr w:type="gramStart"/>
+      <w:r>
+        <w:rPr>
+          <w:b/>
+          <w:bCs/>
+        </w:rPr>
+        <w:t>Create</w:t>
+      </w:r>
+      <w:proofErr w:type="gramEnd"/>
+      <w:r>
+        <w:rPr>
+          <w:b/>
+          <w:bCs/>
+        </w:rPr>
+        <w:t xml:space="preserve"> a new project</w:t>
+      </w:r>
+      <w:r>
+        <w:t xml:space="preserve">, </w:t>
+      </w:r>
+      <w:r>
+        <w:t>by doing the</w:t>
+      </w:r>
+      <w:r>
+        <w:t xml:space="preserve"> following:</w:t>
       </w:r>
     </w:p>
     <w:p/>
@@ -2772,7 +2869,13 @@
         </w:rPr>
       </w:pPr>
       <w:r>
-        <w:t xml:space="preserve">Finally the </w:t>
+        <w:t>Finally</w:t>
+      </w:r>
+      <w:r>
+        <w:t>,</w:t>
+      </w:r>
+      <w:r>
+        <w:t xml:space="preserve"> the </w:t>
       </w:r>
       <w:r>
         <w:rPr>
@@ -2782,7 +2885,13 @@
         <w:t>Solution</w:t>
       </w:r>
       <w:r>
-        <w:t xml:space="preserve"> for your Application will be opened in </w:t>
+        <w:t xml:space="preserve"> for your </w:t>
+      </w:r>
+      <w:r>
+        <w:t>a</w:t>
+      </w:r>
+      <w:r>
+        <w:t xml:space="preserve">pplication will be opened in </w:t>
       </w:r>
       <w:r>
         <w:rPr>
@@ -3150,19 +3259,61 @@
         <w:rPr>
           <w:lang w:val="en-US"/>
         </w:rPr>
-        <w:t xml:space="preserve"> which will </w:t>
-      </w:r>
-      <w:r>
-        <w:rPr>
-          <w:lang w:val="en-US"/>
-        </w:rPr>
-        <w:t>Start</w:t>
-      </w:r>
-      <w:r>
-        <w:rPr>
-          <w:lang w:val="en-US"/>
-        </w:rPr>
-        <w:t xml:space="preserve"> your Application with the name of the Application along with other options including </w:t>
+        <w:t xml:space="preserve"> </w:t>
+      </w:r>
+      <w:r>
+        <w:rPr>
+          <w:lang w:val="en-US"/>
+        </w:rPr>
+        <w:t xml:space="preserve">shown with the name of the application </w:t>
+      </w:r>
+      <w:r>
+        <w:rPr>
+          <w:lang w:val="en-US"/>
+        </w:rPr>
+        <w:t xml:space="preserve">which will </w:t>
+      </w:r>
+      <w:r>
+        <w:rPr>
+          <w:lang w:val="en-US"/>
+        </w:rPr>
+        <w:t>s</w:t>
+      </w:r>
+      <w:r>
+        <w:rPr>
+          <w:lang w:val="en-US"/>
+        </w:rPr>
+        <w:t>tart</w:t>
+      </w:r>
+      <w:r>
+        <w:rPr>
+          <w:lang w:val="en-US"/>
+        </w:rPr>
+        <w:t xml:space="preserve"> your </w:t>
+      </w:r>
+      <w:r>
+        <w:rPr>
+          <w:lang w:val="en-US"/>
+        </w:rPr>
+        <w:t>a</w:t>
+      </w:r>
+      <w:r>
+        <w:rPr>
+          <w:lang w:val="en-US"/>
+        </w:rPr>
+        <w:t>pplication</w:t>
+      </w:r>
+      <w:r>
+        <w:rPr>
+          <w:lang w:val="en-US"/>
+        </w:rPr>
+        <w:t xml:space="preserve"> </w:t>
+      </w:r>
+      <w:r>
+        <w:rPr>
+          <w:lang w:val="en-US"/>
+        </w:rPr>
+        <w:t xml:space="preserve">along with other options including </w:t>
       </w:r>
       <w:r>
         <w:rPr>
@@ -3176,7 +3327,33 @@
         <w:rPr>
           <w:lang w:val="en-US"/>
         </w:rPr>
-        <w:t>.</w:t>
+        <w:t xml:space="preserve">, although please note </w:t>
+      </w:r>
+      <w:r>
+        <w:rPr>
+          <w:lang w:val="en-US"/>
+        </w:rPr>
+        <w:t>your</w:t>
+      </w:r>
+      <w:r>
+        <w:rPr>
+          <w:lang w:val="en-US"/>
+        </w:rPr>
+        <w:t xml:space="preserve"> </w:t>
+      </w:r>
+      <w:r>
+        <w:rPr>
+          <w:b/>
+          <w:bCs/>
+          <w:lang w:val="en-US"/>
+        </w:rPr>
+        <w:t>Toolbar</w:t>
+      </w:r>
+      <w:r>
+        <w:rPr>
+          <w:lang w:val="en-US"/>
+        </w:rPr>
+        <w:t xml:space="preserve"> may look different.</w:t>
       </w:r>
     </w:p>
     <w:p>
@@ -3269,20 +3446,28 @@
         <w:rPr>
           <w:lang w:val="en-US"/>
         </w:rPr>
-        <w:t xml:space="preserve"> Application is </w:t>
-      </w:r>
-      <w:r>
-        <w:rPr>
-          <w:b/>
-          <w:bCs/>
-          <w:lang w:val="en-US"/>
-        </w:rPr>
-        <w:t>R</w:t>
-      </w:r>
-      <w:r>
-        <w:rPr>
-          <w:b/>
-          <w:bCs/>
+        <w:t xml:space="preserve"> </w:t>
+      </w:r>
+      <w:r>
+        <w:rPr>
+          <w:lang w:val="en-US"/>
+        </w:rPr>
+        <w:t>a</w:t>
+      </w:r>
+      <w:r>
+        <w:rPr>
+          <w:lang w:val="en-US"/>
+        </w:rPr>
+        <w:t xml:space="preserve">pplication is </w:t>
+      </w:r>
+      <w:r>
+        <w:rPr>
+          <w:lang w:val="en-US"/>
+        </w:rPr>
+        <w:t>r</w:t>
+      </w:r>
+      <w:r>
+        <w:rPr>
           <w:lang w:val="en-US"/>
         </w:rPr>
         <w:t>unning</w:t>
@@ -3354,7 +3539,39 @@
         <w:rPr>
           <w:lang w:val="en-US"/>
         </w:rPr>
-        <w:t xml:space="preserve"> your Application.</w:t>
+        <w:t xml:space="preserve"> your </w:t>
+      </w:r>
+      <w:r>
+        <w:rPr>
+          <w:lang w:val="en-US"/>
+        </w:rPr>
+        <w:t>a</w:t>
+      </w:r>
+      <w:r>
+        <w:rPr>
+          <w:lang w:val="en-US"/>
+        </w:rPr>
+        <w:t>pplication</w:t>
+      </w:r>
+      <w:r>
+        <w:rPr>
+          <w:lang w:val="en-US"/>
+        </w:rPr>
+        <w:t xml:space="preserve"> although again your </w:t>
+      </w:r>
+      <w:r>
+        <w:rPr>
+          <w:b/>
+          <w:bCs/>
+          <w:lang w:val="en-US"/>
+        </w:rPr>
+        <w:t>Toolbar</w:t>
+      </w:r>
+      <w:r>
+        <w:rPr>
+          <w:lang w:val="en-US"/>
+        </w:rPr>
+        <w:t xml:space="preserve"> may look different.</w:t>
       </w:r>
     </w:p>
     <w:p>
@@ -3539,7 +3756,19 @@
         <w:rPr>
           <w:lang w:val="en-US"/>
         </w:rPr>
-        <w:t xml:space="preserve">for your Application in </w:t>
+        <w:t xml:space="preserve">for your </w:t>
+      </w:r>
+      <w:r>
+        <w:rPr>
+          <w:lang w:val="en-US"/>
+        </w:rPr>
+        <w:t>a</w:t>
+      </w:r>
+      <w:r>
+        <w:rPr>
+          <w:lang w:val="en-US"/>
+        </w:rPr>
+        <w:t xml:space="preserve">pplication in </w:t>
       </w:r>
       <w:r>
         <w:rPr>
@@ -3800,7 +4029,19 @@
         <w:rPr>
           <w:lang w:val="en-US"/>
         </w:rPr>
-        <w:t xml:space="preserve">for your Application, from </w:t>
+        <w:t xml:space="preserve">for your </w:t>
+      </w:r>
+      <w:r>
+        <w:rPr>
+          <w:lang w:val="en-US"/>
+        </w:rPr>
+        <w:t>a</w:t>
+      </w:r>
+      <w:r>
+        <w:rPr>
+          <w:lang w:val="en-US"/>
+        </w:rPr>
+        <w:t xml:space="preserve">pplication, from </w:t>
       </w:r>
       <w:r>
         <w:rPr>
@@ -4045,7 +4286,19 @@
         <w:rPr>
           <w:lang w:val="en-US"/>
         </w:rPr>
-        <w:t xml:space="preserve"> to your Application</w:t>
+        <w:t xml:space="preserve"> to your </w:t>
+      </w:r>
+      <w:r>
+        <w:rPr>
+          <w:lang w:val="en-US"/>
+        </w:rPr>
+        <w:t>a</w:t>
+      </w:r>
+      <w:r>
+        <w:rPr>
+          <w:lang w:val="en-US"/>
+        </w:rPr>
+        <w:t>pplication</w:t>
       </w:r>
       <w:r>
         <w:rPr>
@@ -4218,6 +4471,9 @@
       <w:pPr>
         <w:pStyle w:val="BodyText"/>
         <w:spacing w:after="0"/>
+        <w:rPr>
+          <w:lang w:val="en-US"/>
+        </w:rPr>
       </w:pPr>
       <w:r>
         <w:rPr>
@@ -4419,32 +4675,70 @@
         <w:rPr>
           <w:lang w:val="en-US"/>
         </w:rPr>
-        <w:t xml:space="preserve"> your Application</w:t>
-      </w:r>
-      <w:r>
-        <w:rPr>
-          <w:lang w:val="en-US"/>
-        </w:rPr>
-        <w:t xml:space="preserve"> and </w:t>
-      </w:r>
-      <w:r>
-        <w:t xml:space="preserve">that concludes this </w:t>
-      </w:r>
-      <w:r>
-        <w:rPr>
-          <w:b/>
-          <w:bCs/>
-        </w:rPr>
-        <w:t>Tutorial</w:t>
-      </w:r>
-      <w:r>
-        <w:t xml:space="preserve"> for </w:t>
+        <w:t xml:space="preserve"> your </w:t>
+      </w:r>
+      <w:r>
+        <w:rPr>
+          <w:lang w:val="en-US"/>
+        </w:rPr>
+        <w:t>a</w:t>
+      </w:r>
+      <w:r>
+        <w:rPr>
+          <w:lang w:val="en-US"/>
+        </w:rPr>
+        <w:t>pplication</w:t>
+      </w:r>
+      <w:r>
+        <w:rPr>
+          <w:lang w:val="en-US"/>
+        </w:rPr>
+        <w:t>.</w:t>
+      </w:r>
+      <w:r>
+        <w:rPr>
+          <w:lang w:val="en-US"/>
+        </w:rPr>
+        <w:t xml:space="preserve"> </w:t>
+      </w:r>
+    </w:p>
+    <w:p>
+      <w:pPr>
+        <w:pStyle w:val="BodyText"/>
+        <w:spacing w:after="0"/>
+      </w:pPr>
+      <w:r>
+        <w:rPr>
+          <w:lang w:val="en-US"/>
+        </w:rPr>
+        <w:t>Once done you should be ready to start developing</w:t>
+      </w:r>
+      <w:r>
+        <w:t xml:space="preserve"> </w:t>
+      </w:r>
+      <w:r>
+        <w:t>the</w:t>
+      </w:r>
+      <w:r>
+        <w:t xml:space="preserve"> </w:t>
       </w:r>
       <w:r>
         <w:rPr>
           <w:b/>
         </w:rPr>
         <w:t>Windows App SDK</w:t>
+      </w:r>
+      <w:r>
+        <w:rPr>
+          <w:b/>
+        </w:rPr>
+        <w:t xml:space="preserve"> </w:t>
+      </w:r>
+      <w:r>
+        <w:rPr>
+          <w:bCs/>
+        </w:rPr>
+        <w:t>with this</w:t>
       </w:r>
       <w:r>
         <w:t xml:space="preserve"> from </w:t>
@@ -6120,6 +6414,17 @@
       </w:tblBorders>
     </w:tblPr>
   </w:style>
+  <w:style w:type="character" w:styleId="Strong">
+    <w:name w:val="Strong"/>
+    <w:basedOn w:val="DefaultParagraphFont"/>
+    <w:uiPriority w:val="22"/>
+    <w:qFormat/>
+    <w:rsid w:val="009F08E4"/>
+    <w:rPr>
+      <w:b/>
+      <w:bCs/>
+    </w:rPr>
+  </w:style>
 </w:styles>
 </file>
 

</xml_diff>